<commit_message>
Updated the description of Task 1
</commit_message>
<xml_diff>
--- a/hw1/RoboticaAutonoma_HW1.docx
+++ b/hw1/RoboticaAutonoma_HW1.docx
@@ -21,23 +21,13 @@
           <w:szCs w:val="36"/>
         </w:rPr>
       </w:pPr>
-      <w:proofErr w:type="spellStart"/>
       <w:r>
         <w:rPr>
           <w:b/>
           <w:sz w:val="36"/>
           <w:szCs w:val="36"/>
         </w:rPr>
-        <w:t>Homework</w:t>
-      </w:r>
-      <w:proofErr w:type="spellEnd"/>
-      <w:r>
-        <w:rPr>
-          <w:b/>
-          <w:sz w:val="36"/>
-          <w:szCs w:val="36"/>
-        </w:rPr>
-        <w:t xml:space="preserve"> 1</w:t>
+        <w:t>Homework 1</w:t>
       </w:r>
     </w:p>
     <w:p>
@@ -81,15 +71,7 @@
         </w:tabs>
       </w:pPr>
       <w:r>
-        <w:t xml:space="preserve">Abbiamo memorizzato i </w:t>
-      </w:r>
-      <w:proofErr w:type="spellStart"/>
-      <w:r>
-        <w:t>Frame_ID</w:t>
-      </w:r>
-      <w:proofErr w:type="spellEnd"/>
-      <w:r>
-        <w:t xml:space="preserve"> in un array di stringhe, in questo modo abbiamo semplificato l’associazione di ogni frame con il ID.</w:t>
+        <w:t>Abbiamo memorizzato i Frame_ID in un array di stringhe, in questo modo abbiamo semplificato l’associazione di ogni frame con il ID.</w:t>
       </w:r>
     </w:p>
     <w:p>
@@ -100,18 +82,25 @@
         </w:tabs>
       </w:pPr>
       <w:r>
-        <w:t xml:space="preserve">Abbiamo racchiuso l’inizializzazione in una funzione a parte in cui verifichiamo tra le altre cose la correttezza dei </w:t>
-      </w:r>
-      <w:proofErr w:type="spellStart"/>
+        <w:t>Abbiamo racchiuso l’inizializzazione in una funzione a parte in cui verifichiamo</w:t>
+      </w:r>
+      <w:r>
+        <w:t>,</w:t>
+      </w:r>
+      <w:r>
+        <w:t xml:space="preserve"> tra le altre cose</w:t>
+      </w:r>
+      <w:r>
+        <w:t>,</w:t>
+      </w:r>
+      <w:r>
+        <w:t xml:space="preserve"> la correttezza dei </w:t>
+      </w:r>
       <w:r>
         <w:t>F</w:t>
       </w:r>
       <w:r>
-        <w:t>rame_id</w:t>
-      </w:r>
-      <w:proofErr w:type="spellEnd"/>
-      <w:r>
-        <w:t xml:space="preserve"> passati in input.</w:t>
+        <w:t>rame_id passati in input.</w:t>
       </w:r>
     </w:p>
     <w:p>
@@ -122,18 +111,61 @@
         </w:tabs>
       </w:pPr>
       <w:r>
-        <w:t xml:space="preserve">Gli ID degli oggetti vengono memorizzati in un array di target, per ogni oggetto rilevato viene fatto il confronto dell’ID che viene rilevato da </w:t>
-      </w:r>
-      <w:proofErr w:type="spellStart"/>
-      <w:r>
-        <w:t>AprilTag</w:t>
-      </w:r>
-      <w:proofErr w:type="spellEnd"/>
-      <w:r>
-        <w:t xml:space="preserve"> con quelli che stiamo cercando, nel caso in cui si trovi il mach viene stampata la Pose, che contiene Orientazione e Posizione, su un file di testo che verrà memorizzato nella Home del pacchetto Hw1</w:t>
-      </w:r>
-      <w:r>
-        <w:t>, nel caso in cui un oggetto non venga rilevato allora l’oggetto verrà ignorato</w:t>
+        <w:t xml:space="preserve">Gli ID degli oggetti vengono </w:t>
+      </w:r>
+      <w:r>
+        <w:t xml:space="preserve">poi </w:t>
+      </w:r>
+      <w:r>
+        <w:t>memorizzati in un array di target</w:t>
+      </w:r>
+      <w:r>
+        <w:t xml:space="preserve"> e </w:t>
+      </w:r>
+      <w:r>
+        <w:t>per ogni oggetto rilevato</w:t>
+      </w:r>
+      <w:r>
+        <w:t xml:space="preserve"> da AprilTag</w:t>
+      </w:r>
+      <w:r>
+        <w:t xml:space="preserve"> viene fatto il confronto del</w:t>
+      </w:r>
+      <w:r>
+        <w:t xml:space="preserve"> suo </w:t>
+      </w:r>
+      <w:r>
+        <w:t>ID con quelli che stiamo cercando</w:t>
+      </w:r>
+      <w:r>
+        <w:t>. Al primo rilevamento, nel caso venga trovato un</w:t>
+      </w:r>
+      <w:r>
+        <w:t xml:space="preserve"> ma</w:t>
+      </w:r>
+      <w:r>
+        <w:t>t</w:t>
+      </w:r>
+      <w:r>
+        <w:t>ch</w:t>
+      </w:r>
+      <w:r>
+        <w:t>,</w:t>
+      </w:r>
+      <w:r>
+        <w:t xml:space="preserve"> viene stampata la Pose</w:t>
+      </w:r>
+      <w:r>
+        <w:t xml:space="preserve"> dell’oggetto</w:t>
+      </w:r>
+      <w:r>
+        <w:t>, che contiene Orientazione e Posizione, su un file di testo che verrà memorizzato nella Home del pacchetto Hw1</w:t>
+      </w:r>
+      <w:r>
+        <w:t>. N</w:t>
+      </w:r>
+      <w:r>
+        <w:t>el caso in cui un oggetto non venga rilevato allora l’oggetto verrà ignorato</w:t>
       </w:r>
       <w:r>
         <w:t xml:space="preserve">. </w:t>
@@ -147,11 +179,10 @@
         </w:tabs>
       </w:pPr>
       <w:r>
-        <w:t>Dopo un rilevamento il programma termina</w:t>
-      </w:r>
-      <w:r>
-        <w:t>.</w:t>
-      </w:r>
+        <w:t>Mentre la stampa termina dopo il primo rilevamento, il nodo continua a pubblicare le Pose rilevate su un topic chiamato hw_detections in modo che possano essere utilizzate da altri nodi.</w:t>
+      </w:r>
+      <w:bookmarkStart w:id="0" w:name="_GoBack"/>
+      <w:bookmarkEnd w:id="0"/>
     </w:p>
     <w:p>
       <w:pPr>
@@ -168,8 +199,6 @@
           <w:tab w:val="left" w:pos="1035"/>
         </w:tabs>
       </w:pPr>
-      <w:bookmarkStart w:id="0" w:name="_GoBack"/>
-      <w:bookmarkEnd w:id="0"/>
     </w:p>
     <w:p>
       <w:pPr>
@@ -351,7 +380,7 @@
       </w:pPr>
     </w:pPrDefault>
   </w:docDefaults>
-  <w:latentStyles w:defLockedState="0" w:defUIPriority="99" w:defSemiHidden="0" w:defUnhideWhenUsed="0" w:defQFormat="0" w:count="375">
+  <w:latentStyles w:defLockedState="0" w:defUIPriority="99" w:defSemiHidden="0" w:defUnhideWhenUsed="0" w:defQFormat="0" w:count="376">
     <w:lsdException w:name="Normal" w:uiPriority="0" w:qFormat="1"/>
     <w:lsdException w:name="heading 1" w:uiPriority="9" w:qFormat="1"/>
     <w:lsdException w:name="heading 2" w:semiHidden="1" w:uiPriority="9" w:unhideWhenUsed="1" w:qFormat="1"/>
@@ -457,7 +486,6 @@
     <w:lsdException w:name="HTML Sample" w:semiHidden="1" w:unhideWhenUsed="1"/>
     <w:lsdException w:name="HTML Typewriter" w:semiHidden="1" w:unhideWhenUsed="1"/>
     <w:lsdException w:name="HTML Variable" w:semiHidden="1" w:unhideWhenUsed="1"/>
-    <w:lsdException w:name="Normal Table" w:semiHidden="1" w:unhideWhenUsed="1"/>
     <w:lsdException w:name="annotation subject" w:semiHidden="1" w:unhideWhenUsed="1"/>
     <w:lsdException w:name="No List" w:semiHidden="1" w:unhideWhenUsed="1"/>
     <w:lsdException w:name="Outline List 1" w:semiHidden="1" w:unhideWhenUsed="1"/>
@@ -504,10 +532,8 @@
     <w:lsdException w:name="Table Subtle 2" w:semiHidden="1" w:unhideWhenUsed="1"/>
     <w:lsdException w:name="Table Web 1" w:semiHidden="1" w:unhideWhenUsed="1"/>
     <w:lsdException w:name="Table Web 2" w:semiHidden="1" w:unhideWhenUsed="1"/>
-    <w:lsdException w:name="Table Web 3" w:semiHidden="1" w:unhideWhenUsed="1"/>
     <w:lsdException w:name="Balloon Text" w:semiHidden="1" w:unhideWhenUsed="1"/>
     <w:lsdException w:name="Table Grid" w:uiPriority="39"/>
-    <w:lsdException w:name="Table Theme" w:semiHidden="1" w:unhideWhenUsed="1"/>
     <w:lsdException w:name="Placeholder Text" w:semiHidden="1"/>
     <w:lsdException w:name="No Spacing" w:uiPriority="1" w:qFormat="1"/>
     <w:lsdException w:name="Light Shading" w:uiPriority="60"/>
@@ -727,6 +753,7 @@
     <w:lsdException w:name="Smart Hyperlink" w:semiHidden="1" w:unhideWhenUsed="1"/>
     <w:lsdException w:name="Hashtag" w:semiHidden="1" w:unhideWhenUsed="1"/>
     <w:lsdException w:name="Unresolved Mention" w:semiHidden="1" w:unhideWhenUsed="1"/>
+    <w:lsdException w:name="Smart Link" w:semiHidden="1" w:unhideWhenUsed="1"/>
   </w:latentStyles>
   <w:style w:type="paragraph" w:default="1" w:styleId="Normale">
     <w:name w:val="Normal"/>

</xml_diff>